<commit_message>
adding file to the arduino file and adding text to the code and the word file
</commit_message>
<xml_diff>
--- a/Exp 1- Microscopic Examination.docx
+++ b/Exp 1- Microscopic Examination.docx
@@ -1,6 +1,6 @@
 
 <file path=word/document.xml><?xml version="1.0" encoding="utf-8"?>
-<w:document xmlns:wpc="http://schemas.microsoft.com/office/word/2010/wordprocessingCanvas" xmlns:cx="http://schemas.microsoft.com/office/drawing/2014/chartex" xmlns:cx1="http://schemas.microsoft.com/office/drawing/2015/9/8/chartex" xmlns:cx2="http://schemas.microsoft.com/office/drawing/2015/10/21/chartex" xmlns:cx3="http://schemas.microsoft.com/office/drawing/2016/5/9/chartex" xmlns:cx4="http://schemas.microsoft.com/office/drawing/2016/5/10/chartex" xmlns:cx5="http://schemas.microsoft.com/office/drawing/2016/5/11/chartex" xmlns:cx6="http://schemas.microsoft.com/office/drawing/2016/5/12/chartex" xmlns:cx7="http://schemas.microsoft.com/office/drawing/2016/5/13/chartex" xmlns:cx8="http://schemas.microsoft.com/office/drawing/2016/5/14/chartex" xmlns:mc="http://schemas.openxmlformats.org/markup-compatibility/2006" xmlns:aink="http://schemas.microsoft.com/office/drawing/2016/ink" xmlns:am3d="http://schemas.microsoft.com/office/drawing/2017/model3d" xmlns:o="urn:schemas-microsoft-com:office:office" xmlns:oel="http://schemas.microsoft.com/office/2019/extlst" xmlns:r="http://schemas.openxmlformats.org/officeDocument/2006/relationships" xmlns:m="http://schemas.openxmlformats.org/officeDocument/2006/math" xmlns:v="urn:schemas-microsoft-com:vml" xmlns:wp14="http://schemas.microsoft.com/office/word/2010/wordprocessingDrawing" xmlns:wp="http://schemas.openxmlformats.org/drawingml/2006/wordprocessingDrawing" xmlns:w10="urn:schemas-microsoft-com:office:word" xmlns:w="http://schemas.openxmlformats.org/wordprocessingml/2006/main" xmlns:w14="http://schemas.microsoft.com/office/word/2010/wordml" xmlns:w15="http://schemas.microsoft.com/office/word/2012/wordml" xmlns:w16cex="http://schemas.microsoft.com/office/word/2018/wordml/cex" xmlns:w16cid="http://schemas.microsoft.com/office/word/2016/wordml/cid" xmlns:w16="http://schemas.microsoft.com/office/word/2018/wordml" xmlns:w16sdtdh="http://schemas.microsoft.com/office/word/2020/wordml/sdtdatahash" xmlns:w16se="http://schemas.microsoft.com/office/word/2015/wordml/symex" xmlns:wpg="http://schemas.microsoft.com/office/word/2010/wordprocessingGroup" xmlns:wpi="http://schemas.microsoft.com/office/word/2010/wordprocessingInk" xmlns:wne="http://schemas.microsoft.com/office/word/2006/wordml" xmlns:wps="http://schemas.microsoft.com/office/word/2010/wordprocessingShape" mc:Ignorable="w14 w15 w16se w16cid w16 w16cex w16sdtdh wp14">
+<w:document xmlns:wpc="http://schemas.microsoft.com/office/word/2010/wordprocessingCanvas" xmlns:cx="http://schemas.microsoft.com/office/drawing/2014/chartex" xmlns:cx1="http://schemas.microsoft.com/office/drawing/2015/9/8/chartex" xmlns:cx2="http://schemas.microsoft.com/office/drawing/2015/10/21/chartex" xmlns:cx3="http://schemas.microsoft.com/office/drawing/2016/5/9/chartex" xmlns:cx4="http://schemas.microsoft.com/office/drawing/2016/5/10/chartex" xmlns:cx5="http://schemas.microsoft.com/office/drawing/2016/5/11/chartex" xmlns:cx6="http://schemas.microsoft.com/office/drawing/2016/5/12/chartex" xmlns:cx7="http://schemas.microsoft.com/office/drawing/2016/5/13/chartex" xmlns:cx8="http://schemas.microsoft.com/office/drawing/2016/5/14/chartex" xmlns:mc="http://schemas.openxmlformats.org/markup-compatibility/2006" xmlns:aink="http://schemas.microsoft.com/office/drawing/2016/ink" xmlns:am3d="http://schemas.microsoft.com/office/drawing/2017/model3d" xmlns:o="urn:schemas-microsoft-com:office:office" xmlns:oel="http://schemas.microsoft.com/office/2019/extlst" xmlns:r="http://schemas.openxmlformats.org/officeDocument/2006/relationships" xmlns:m="http://schemas.openxmlformats.org/officeDocument/2006/math" xmlns:v="urn:schemas-microsoft-com:vml" xmlns:wp14="http://schemas.microsoft.com/office/word/2010/wordprocessingDrawing" xmlns:wp="http://schemas.openxmlformats.org/drawingml/2006/wordprocessingDrawing" xmlns:w10="urn:schemas-microsoft-com:office:word" xmlns:w="http://schemas.openxmlformats.org/wordprocessingml/2006/main" xmlns:w14="http://schemas.microsoft.com/office/word/2010/wordml" xmlns:w15="http://schemas.microsoft.com/office/word/2012/wordml" xmlns:w16cex="http://schemas.microsoft.com/office/word/2018/wordml/cex" xmlns:w16cid="http://schemas.microsoft.com/office/word/2016/wordml/cid" xmlns:w16="http://schemas.microsoft.com/office/word/2018/wordml" xmlns:w16du="http://schemas.microsoft.com/office/word/2023/wordml/word16du" xmlns:w16sdtdh="http://schemas.microsoft.com/office/word/2020/wordml/sdtdatahash" xmlns:w16se="http://schemas.microsoft.com/office/word/2015/wordml/symex" xmlns:wpg="http://schemas.microsoft.com/office/word/2010/wordprocessingGroup" xmlns:wpi="http://schemas.microsoft.com/office/word/2010/wordprocessingInk" xmlns:wne="http://schemas.microsoft.com/office/word/2006/wordml" xmlns:wps="http://schemas.microsoft.com/office/word/2010/wordprocessingShape" mc:Ignorable="w14 w15 w16se w16cid w16 w16cex w16sdtdh w16du wp14">
   <w:body>
     <w:p>
       <w:pPr>
@@ -969,8 +969,16 @@
         <w:rPr>
           <w:rFonts w:asciiTheme="minorHAnsi" w:hAnsiTheme="minorHAnsi" w:cstheme="minorHAnsi"/>
         </w:rPr>
-        <w:t xml:space="preserve"> twin rotating disc grinding and polishing machine</w:t>
-      </w:r>
+        <w:t xml:space="preserve"> twin rotating disc grinding and polishing </w:t>
+      </w:r>
+      <w:proofErr w:type="gramStart"/>
+      <w:r>
+        <w:rPr>
+          <w:rFonts w:asciiTheme="minorHAnsi" w:hAnsiTheme="minorHAnsi" w:cstheme="minorHAnsi"/>
+        </w:rPr>
+        <w:t>machine</w:t>
+      </w:r>
+      <w:proofErr w:type="gramEnd"/>
     </w:p>
     <w:p>
       <w:pPr>
@@ -984,7 +992,14 @@
         <w:rPr>
           <w:rFonts w:asciiTheme="minorHAnsi" w:hAnsiTheme="minorHAnsi" w:cstheme="minorHAnsi"/>
         </w:rPr>
-        <w:t xml:space="preserve"> polishing powders </w:t>
+        <w:t xml:space="preserve"> polishing </w:t>
+      </w:r>
+      <w:proofErr w:type="gramStart"/>
+      <w:r>
+        <w:rPr>
+          <w:rFonts w:asciiTheme="minorHAnsi" w:hAnsiTheme="minorHAnsi" w:cstheme="minorHAnsi"/>
+        </w:rPr>
+        <w:t xml:space="preserve">powders </w:t>
       </w:r>
       <w:r>
         <w:rPr>
@@ -997,7 +1012,14 @@
         <w:rPr>
           <w:rFonts w:asciiTheme="minorHAnsi" w:hAnsiTheme="minorHAnsi" w:cstheme="minorHAnsi"/>
         </w:rPr>
-        <w:t>Aluminum Oxide or diamond</w:t>
+        <w:t>Aluminum</w:t>
+      </w:r>
+      <w:proofErr w:type="gramEnd"/>
+      <w:r>
+        <w:rPr>
+          <w:rFonts w:asciiTheme="minorHAnsi" w:hAnsiTheme="minorHAnsi" w:cstheme="minorHAnsi"/>
+        </w:rPr>
+        <w:t xml:space="preserve"> Oxide or diamond</w:t>
       </w:r>
       <w:r>
         <w:rPr>
@@ -1109,19 +1131,47 @@
           <w:rFonts w:asciiTheme="minorHAnsi" w:hAnsiTheme="minorHAnsi" w:cstheme="minorHAnsi"/>
         </w:rPr>
         <w:lastRenderedPageBreak/>
-        <w:t xml:space="preserve">Discuss the purpose of </w:t>
-      </w:r>
-      <w:r>
-        <w:rPr>
-          <w:rFonts w:asciiTheme="minorHAnsi" w:hAnsiTheme="minorHAnsi" w:cstheme="minorHAnsi"/>
-        </w:rPr>
-        <w:t xml:space="preserve"> (refer to manual for help</w:t>
-      </w:r>
-      <w:r>
-        <w:rPr>
-          <w:rFonts w:asciiTheme="minorHAnsi" w:hAnsiTheme="minorHAnsi" w:cstheme="minorHAnsi"/>
-        </w:rPr>
-        <w:t>,,,instead of the “Procedure” for this week</w:t>
+        <w:t xml:space="preserve">Discuss the purpose </w:t>
+      </w:r>
+      <w:proofErr w:type="gramStart"/>
+      <w:r>
+        <w:rPr>
+          <w:rFonts w:asciiTheme="minorHAnsi" w:hAnsiTheme="minorHAnsi" w:cstheme="minorHAnsi"/>
+        </w:rPr>
+        <w:t xml:space="preserve">of </w:t>
+      </w:r>
+      <w:r>
+        <w:rPr>
+          <w:rFonts w:asciiTheme="minorHAnsi" w:hAnsiTheme="minorHAnsi" w:cstheme="minorHAnsi"/>
+        </w:rPr>
+        <w:t xml:space="preserve"> (</w:t>
+      </w:r>
+      <w:proofErr w:type="gramEnd"/>
+      <w:r>
+        <w:rPr>
+          <w:rFonts w:asciiTheme="minorHAnsi" w:hAnsiTheme="minorHAnsi" w:cstheme="minorHAnsi"/>
+        </w:rPr>
+        <w:t xml:space="preserve">refer to manual for </w:t>
+      </w:r>
+      <w:proofErr w:type="spellStart"/>
+      <w:r>
+        <w:rPr>
+          <w:rFonts w:asciiTheme="minorHAnsi" w:hAnsiTheme="minorHAnsi" w:cstheme="minorHAnsi"/>
+        </w:rPr>
+        <w:t>help</w:t>
+      </w:r>
+      <w:r>
+        <w:rPr>
+          <w:rFonts w:asciiTheme="minorHAnsi" w:hAnsiTheme="minorHAnsi" w:cstheme="minorHAnsi"/>
+        </w:rPr>
+        <w:t>,,,instead</w:t>
+      </w:r>
+      <w:proofErr w:type="spellEnd"/>
+      <w:r>
+        <w:rPr>
+          <w:rFonts w:asciiTheme="minorHAnsi" w:hAnsiTheme="minorHAnsi" w:cstheme="minorHAnsi"/>
+        </w:rPr>
+        <w:t xml:space="preserve"> of the “Procedure” for this week</w:t>
       </w:r>
       <w:r>
         <w:rPr>
@@ -1742,6 +1792,73 @@
         </w:rPr>
       </w:pPr>
     </w:p>
+    <w:p>
+      <w:pPr>
+        <w:spacing w:after="160" w:line="259" w:lineRule="auto"/>
+        <w:ind w:right="-1054" w:firstLine="0"/>
+        <w:rPr>
+          <w:rFonts w:asciiTheme="minorHAnsi" w:hAnsiTheme="minorHAnsi" w:cstheme="minorHAnsi"/>
+          <w:color w:val="C0C0C0"/>
+        </w:rPr>
+      </w:pPr>
+    </w:p>
+    <w:p>
+      <w:pPr>
+        <w:spacing w:after="160" w:line="259" w:lineRule="auto"/>
+        <w:ind w:right="-1054" w:firstLine="0"/>
+        <w:rPr>
+          <w:rFonts w:asciiTheme="minorHAnsi" w:hAnsiTheme="minorHAnsi" w:cstheme="minorHAnsi"/>
+          <w:color w:val="C0C0C0"/>
+        </w:rPr>
+      </w:pPr>
+    </w:p>
+    <w:p>
+      <w:pPr>
+        <w:spacing w:after="160" w:line="259" w:lineRule="auto"/>
+        <w:ind w:right="-1054" w:firstLine="0"/>
+        <w:rPr>
+          <w:rFonts w:asciiTheme="minorHAnsi" w:hAnsiTheme="minorHAnsi" w:cstheme="minorHAnsi"/>
+          <w:sz w:val="52"/>
+          <w:szCs w:val="52"/>
+        </w:rPr>
+      </w:pPr>
+      <w:r>
+        <w:rPr>
+          <w:rFonts w:asciiTheme="minorHAnsi" w:hAnsiTheme="minorHAnsi" w:cstheme="minorHAnsi"/>
+          <w:sz w:val="52"/>
+          <w:szCs w:val="52"/>
+        </w:rPr>
+        <w:t xml:space="preserve">First </w:t>
+      </w:r>
+      <w:proofErr w:type="spellStart"/>
+      <w:r>
+        <w:rPr>
+          <w:rFonts w:asciiTheme="minorHAnsi" w:hAnsiTheme="minorHAnsi" w:cstheme="minorHAnsi"/>
+          <w:sz w:val="52"/>
+          <w:szCs w:val="52"/>
+        </w:rPr>
+        <w:t>github</w:t>
+      </w:r>
+      <w:proofErr w:type="spellEnd"/>
+      <w:r>
+        <w:rPr>
+          <w:rFonts w:asciiTheme="minorHAnsi" w:hAnsiTheme="minorHAnsi" w:cstheme="minorHAnsi"/>
+          <w:sz w:val="52"/>
+          <w:szCs w:val="52"/>
+        </w:rPr>
+        <w:t xml:space="preserve"> </w:t>
+      </w:r>
+      <w:proofErr w:type="gramStart"/>
+      <w:r>
+        <w:rPr>
+          <w:rFonts w:asciiTheme="minorHAnsi" w:hAnsiTheme="minorHAnsi" w:cstheme="minorHAnsi"/>
+          <w:sz w:val="52"/>
+          <w:szCs w:val="52"/>
+        </w:rPr>
+        <w:t>change</w:t>
+      </w:r>
+      <w:proofErr w:type="gramEnd"/>
+    </w:p>
     <w:sectPr>
       <w:headerReference w:type="default" r:id="rId11"/>
       <w:pgSz w:w="12240" w:h="15840"/>
@@ -1754,7 +1871,7 @@
 </file>
 
 <file path=word/endnotes.xml><?xml version="1.0" encoding="utf-8"?>
-<w:endnotes xmlns:wpc="http://schemas.microsoft.com/office/word/2010/wordprocessingCanvas" xmlns:cx="http://schemas.microsoft.com/office/drawing/2014/chartex" xmlns:cx1="http://schemas.microsoft.com/office/drawing/2015/9/8/chartex" xmlns:cx2="http://schemas.microsoft.com/office/drawing/2015/10/21/chartex" xmlns:cx3="http://schemas.microsoft.com/office/drawing/2016/5/9/chartex" xmlns:cx4="http://schemas.microsoft.com/office/drawing/2016/5/10/chartex" xmlns:cx5="http://schemas.microsoft.com/office/drawing/2016/5/11/chartex" xmlns:cx6="http://schemas.microsoft.com/office/drawing/2016/5/12/chartex" xmlns:cx7="http://schemas.microsoft.com/office/drawing/2016/5/13/chartex" xmlns:cx8="http://schemas.microsoft.com/office/drawing/2016/5/14/chartex" xmlns:mc="http://schemas.openxmlformats.org/markup-compatibility/2006" xmlns:aink="http://schemas.microsoft.com/office/drawing/2016/ink" xmlns:am3d="http://schemas.microsoft.com/office/drawing/2017/model3d" xmlns:o="urn:schemas-microsoft-com:office:office" xmlns:oel="http://schemas.microsoft.com/office/2019/extlst" xmlns:r="http://schemas.openxmlformats.org/officeDocument/2006/relationships" xmlns:m="http://schemas.openxmlformats.org/officeDocument/2006/math" xmlns:v="urn:schemas-microsoft-com:vml" xmlns:wp14="http://schemas.microsoft.com/office/word/2010/wordprocessingDrawing" xmlns:wp="http://schemas.openxmlformats.org/drawingml/2006/wordprocessingDrawing" xmlns:w10="urn:schemas-microsoft-com:office:word" xmlns:w="http://schemas.openxmlformats.org/wordprocessingml/2006/main" xmlns:w14="http://schemas.microsoft.com/office/word/2010/wordml" xmlns:w15="http://schemas.microsoft.com/office/word/2012/wordml" xmlns:w16cex="http://schemas.microsoft.com/office/word/2018/wordml/cex" xmlns:w16cid="http://schemas.microsoft.com/office/word/2016/wordml/cid" xmlns:w16="http://schemas.microsoft.com/office/word/2018/wordml" xmlns:w16sdtdh="http://schemas.microsoft.com/office/word/2020/wordml/sdtdatahash" xmlns:w16se="http://schemas.microsoft.com/office/word/2015/wordml/symex" xmlns:wpg="http://schemas.microsoft.com/office/word/2010/wordprocessingGroup" xmlns:wpi="http://schemas.microsoft.com/office/word/2010/wordprocessingInk" xmlns:wne="http://schemas.microsoft.com/office/word/2006/wordml" xmlns:wps="http://schemas.microsoft.com/office/word/2010/wordprocessingShape" mc:Ignorable="w14 w15 w16se w16cid w16 w16cex w16sdtdh wp14">
+<w:endnotes xmlns:wpc="http://schemas.microsoft.com/office/word/2010/wordprocessingCanvas" xmlns:cx="http://schemas.microsoft.com/office/drawing/2014/chartex" xmlns:cx1="http://schemas.microsoft.com/office/drawing/2015/9/8/chartex" xmlns:cx2="http://schemas.microsoft.com/office/drawing/2015/10/21/chartex" xmlns:cx3="http://schemas.microsoft.com/office/drawing/2016/5/9/chartex" xmlns:cx4="http://schemas.microsoft.com/office/drawing/2016/5/10/chartex" xmlns:cx5="http://schemas.microsoft.com/office/drawing/2016/5/11/chartex" xmlns:cx6="http://schemas.microsoft.com/office/drawing/2016/5/12/chartex" xmlns:cx7="http://schemas.microsoft.com/office/drawing/2016/5/13/chartex" xmlns:cx8="http://schemas.microsoft.com/office/drawing/2016/5/14/chartex" xmlns:mc="http://schemas.openxmlformats.org/markup-compatibility/2006" xmlns:aink="http://schemas.microsoft.com/office/drawing/2016/ink" xmlns:am3d="http://schemas.microsoft.com/office/drawing/2017/model3d" xmlns:o="urn:schemas-microsoft-com:office:office" xmlns:oel="http://schemas.microsoft.com/office/2019/extlst" xmlns:r="http://schemas.openxmlformats.org/officeDocument/2006/relationships" xmlns:m="http://schemas.openxmlformats.org/officeDocument/2006/math" xmlns:v="urn:schemas-microsoft-com:vml" xmlns:wp14="http://schemas.microsoft.com/office/word/2010/wordprocessingDrawing" xmlns:wp="http://schemas.openxmlformats.org/drawingml/2006/wordprocessingDrawing" xmlns:w10="urn:schemas-microsoft-com:office:word" xmlns:w="http://schemas.openxmlformats.org/wordprocessingml/2006/main" xmlns:w14="http://schemas.microsoft.com/office/word/2010/wordml" xmlns:w15="http://schemas.microsoft.com/office/word/2012/wordml" xmlns:w16cex="http://schemas.microsoft.com/office/word/2018/wordml/cex" xmlns:w16cid="http://schemas.microsoft.com/office/word/2016/wordml/cid" xmlns:w16="http://schemas.microsoft.com/office/word/2018/wordml" xmlns:w16du="http://schemas.microsoft.com/office/word/2023/wordml/word16du" xmlns:w16sdtdh="http://schemas.microsoft.com/office/word/2020/wordml/sdtdatahash" xmlns:w16se="http://schemas.microsoft.com/office/word/2015/wordml/symex" xmlns:wpg="http://schemas.microsoft.com/office/word/2010/wordprocessingGroup" xmlns:wpi="http://schemas.microsoft.com/office/word/2010/wordprocessingInk" xmlns:wne="http://schemas.microsoft.com/office/word/2006/wordml" xmlns:wps="http://schemas.microsoft.com/office/word/2010/wordprocessingShape" mc:Ignorable="w14 w15 w16se w16cid w16 w16cex w16sdtdh w16du wp14">
   <w:endnote w:type="separator" w:id="-1">
     <w:p>
       <w:r>
@@ -1773,7 +1890,7 @@
 </file>
 
 <file path=word/footnotes.xml><?xml version="1.0" encoding="utf-8"?>
-<w:footnotes xmlns:wpc="http://schemas.microsoft.com/office/word/2010/wordprocessingCanvas" xmlns:cx="http://schemas.microsoft.com/office/drawing/2014/chartex" xmlns:cx1="http://schemas.microsoft.com/office/drawing/2015/9/8/chartex" xmlns:cx2="http://schemas.microsoft.com/office/drawing/2015/10/21/chartex" xmlns:cx3="http://schemas.microsoft.com/office/drawing/2016/5/9/chartex" xmlns:cx4="http://schemas.microsoft.com/office/drawing/2016/5/10/chartex" xmlns:cx5="http://schemas.microsoft.com/office/drawing/2016/5/11/chartex" xmlns:cx6="http://schemas.microsoft.com/office/drawing/2016/5/12/chartex" xmlns:cx7="http://schemas.microsoft.com/office/drawing/2016/5/13/chartex" xmlns:cx8="http://schemas.microsoft.com/office/drawing/2016/5/14/chartex" xmlns:mc="http://schemas.openxmlformats.org/markup-compatibility/2006" xmlns:aink="http://schemas.microsoft.com/office/drawing/2016/ink" xmlns:am3d="http://schemas.microsoft.com/office/drawing/2017/model3d" xmlns:o="urn:schemas-microsoft-com:office:office" xmlns:oel="http://schemas.microsoft.com/office/2019/extlst" xmlns:r="http://schemas.openxmlformats.org/officeDocument/2006/relationships" xmlns:m="http://schemas.openxmlformats.org/officeDocument/2006/math" xmlns:v="urn:schemas-microsoft-com:vml" xmlns:wp14="http://schemas.microsoft.com/office/word/2010/wordprocessingDrawing" xmlns:wp="http://schemas.openxmlformats.org/drawingml/2006/wordprocessingDrawing" xmlns:w10="urn:schemas-microsoft-com:office:word" xmlns:w="http://schemas.openxmlformats.org/wordprocessingml/2006/main" xmlns:w14="http://schemas.microsoft.com/office/word/2010/wordml" xmlns:w15="http://schemas.microsoft.com/office/word/2012/wordml" xmlns:w16cex="http://schemas.microsoft.com/office/word/2018/wordml/cex" xmlns:w16cid="http://schemas.microsoft.com/office/word/2016/wordml/cid" xmlns:w16="http://schemas.microsoft.com/office/word/2018/wordml" xmlns:w16sdtdh="http://schemas.microsoft.com/office/word/2020/wordml/sdtdatahash" xmlns:w16se="http://schemas.microsoft.com/office/word/2015/wordml/symex" xmlns:wpg="http://schemas.microsoft.com/office/word/2010/wordprocessingGroup" xmlns:wpi="http://schemas.microsoft.com/office/word/2010/wordprocessingInk" xmlns:wne="http://schemas.microsoft.com/office/word/2006/wordml" xmlns:wps="http://schemas.microsoft.com/office/word/2010/wordprocessingShape" mc:Ignorable="w14 w15 w16se w16cid w16 w16cex w16sdtdh wp14">
+<w:footnotes xmlns:wpc="http://schemas.microsoft.com/office/word/2010/wordprocessingCanvas" xmlns:cx="http://schemas.microsoft.com/office/drawing/2014/chartex" xmlns:cx1="http://schemas.microsoft.com/office/drawing/2015/9/8/chartex" xmlns:cx2="http://schemas.microsoft.com/office/drawing/2015/10/21/chartex" xmlns:cx3="http://schemas.microsoft.com/office/drawing/2016/5/9/chartex" xmlns:cx4="http://schemas.microsoft.com/office/drawing/2016/5/10/chartex" xmlns:cx5="http://schemas.microsoft.com/office/drawing/2016/5/11/chartex" xmlns:cx6="http://schemas.microsoft.com/office/drawing/2016/5/12/chartex" xmlns:cx7="http://schemas.microsoft.com/office/drawing/2016/5/13/chartex" xmlns:cx8="http://schemas.microsoft.com/office/drawing/2016/5/14/chartex" xmlns:mc="http://schemas.openxmlformats.org/markup-compatibility/2006" xmlns:aink="http://schemas.microsoft.com/office/drawing/2016/ink" xmlns:am3d="http://schemas.microsoft.com/office/drawing/2017/model3d" xmlns:o="urn:schemas-microsoft-com:office:office" xmlns:oel="http://schemas.microsoft.com/office/2019/extlst" xmlns:r="http://schemas.openxmlformats.org/officeDocument/2006/relationships" xmlns:m="http://schemas.openxmlformats.org/officeDocument/2006/math" xmlns:v="urn:schemas-microsoft-com:vml" xmlns:wp14="http://schemas.microsoft.com/office/word/2010/wordprocessingDrawing" xmlns:wp="http://schemas.openxmlformats.org/drawingml/2006/wordprocessingDrawing" xmlns:w10="urn:schemas-microsoft-com:office:word" xmlns:w="http://schemas.openxmlformats.org/wordprocessingml/2006/main" xmlns:w14="http://schemas.microsoft.com/office/word/2010/wordml" xmlns:w15="http://schemas.microsoft.com/office/word/2012/wordml" xmlns:w16cex="http://schemas.microsoft.com/office/word/2018/wordml/cex" xmlns:w16cid="http://schemas.microsoft.com/office/word/2016/wordml/cid" xmlns:w16="http://schemas.microsoft.com/office/word/2018/wordml" xmlns:w16du="http://schemas.microsoft.com/office/word/2023/wordml/word16du" xmlns:w16sdtdh="http://schemas.microsoft.com/office/word/2020/wordml/sdtdatahash" xmlns:w16se="http://schemas.microsoft.com/office/word/2015/wordml/symex" xmlns:wpg="http://schemas.microsoft.com/office/word/2010/wordprocessingGroup" xmlns:wpi="http://schemas.microsoft.com/office/word/2010/wordprocessingInk" xmlns:wne="http://schemas.microsoft.com/office/word/2006/wordml" xmlns:wps="http://schemas.microsoft.com/office/word/2010/wordprocessingShape" mc:Ignorable="w14 w15 w16se w16cid w16 w16cex w16sdtdh w16du wp14">
   <w:footnote w:type="separator" w:id="-1">
     <w:p>
       <w:r>
@@ -1792,7 +1909,7 @@
 </file>
 
 <file path=word/header1.xml><?xml version="1.0" encoding="utf-8"?>
-<w:hdr xmlns:wpc="http://schemas.microsoft.com/office/word/2010/wordprocessingCanvas" xmlns:cx="http://schemas.microsoft.com/office/drawing/2014/chartex" xmlns:cx1="http://schemas.microsoft.com/office/drawing/2015/9/8/chartex" xmlns:cx2="http://schemas.microsoft.com/office/drawing/2015/10/21/chartex" xmlns:cx3="http://schemas.microsoft.com/office/drawing/2016/5/9/chartex" xmlns:cx4="http://schemas.microsoft.com/office/drawing/2016/5/10/chartex" xmlns:cx5="http://schemas.microsoft.com/office/drawing/2016/5/11/chartex" xmlns:cx6="http://schemas.microsoft.com/office/drawing/2016/5/12/chartex" xmlns:cx7="http://schemas.microsoft.com/office/drawing/2016/5/13/chartex" xmlns:cx8="http://schemas.microsoft.com/office/drawing/2016/5/14/chartex" xmlns:mc="http://schemas.openxmlformats.org/markup-compatibility/2006" xmlns:aink="http://schemas.microsoft.com/office/drawing/2016/ink" xmlns:am3d="http://schemas.microsoft.com/office/drawing/2017/model3d" xmlns:o="urn:schemas-microsoft-com:office:office" xmlns:oel="http://schemas.microsoft.com/office/2019/extlst" xmlns:r="http://schemas.openxmlformats.org/officeDocument/2006/relationships" xmlns:m="http://schemas.openxmlformats.org/officeDocument/2006/math" xmlns:v="urn:schemas-microsoft-com:vml" xmlns:wp14="http://schemas.microsoft.com/office/word/2010/wordprocessingDrawing" xmlns:wp="http://schemas.openxmlformats.org/drawingml/2006/wordprocessingDrawing" xmlns:w10="urn:schemas-microsoft-com:office:word" xmlns:w="http://schemas.openxmlformats.org/wordprocessingml/2006/main" xmlns:w14="http://schemas.microsoft.com/office/word/2010/wordml" xmlns:w15="http://schemas.microsoft.com/office/word/2012/wordml" xmlns:w16cex="http://schemas.microsoft.com/office/word/2018/wordml/cex" xmlns:w16cid="http://schemas.microsoft.com/office/word/2016/wordml/cid" xmlns:w16="http://schemas.microsoft.com/office/word/2018/wordml" xmlns:w16sdtdh="http://schemas.microsoft.com/office/word/2020/wordml/sdtdatahash" xmlns:w16se="http://schemas.microsoft.com/office/word/2015/wordml/symex" xmlns:wpg="http://schemas.microsoft.com/office/word/2010/wordprocessingGroup" xmlns:wpi="http://schemas.microsoft.com/office/word/2010/wordprocessingInk" xmlns:wne="http://schemas.microsoft.com/office/word/2006/wordml" xmlns:wps="http://schemas.microsoft.com/office/word/2010/wordprocessingShape" mc:Ignorable="w14 w15 w16se w16cid w16 w16cex w16sdtdh wp14">
+<w:hdr xmlns:wpc="http://schemas.microsoft.com/office/word/2010/wordprocessingCanvas" xmlns:cx="http://schemas.microsoft.com/office/drawing/2014/chartex" xmlns:cx1="http://schemas.microsoft.com/office/drawing/2015/9/8/chartex" xmlns:cx2="http://schemas.microsoft.com/office/drawing/2015/10/21/chartex" xmlns:cx3="http://schemas.microsoft.com/office/drawing/2016/5/9/chartex" xmlns:cx4="http://schemas.microsoft.com/office/drawing/2016/5/10/chartex" xmlns:cx5="http://schemas.microsoft.com/office/drawing/2016/5/11/chartex" xmlns:cx6="http://schemas.microsoft.com/office/drawing/2016/5/12/chartex" xmlns:cx7="http://schemas.microsoft.com/office/drawing/2016/5/13/chartex" xmlns:cx8="http://schemas.microsoft.com/office/drawing/2016/5/14/chartex" xmlns:mc="http://schemas.openxmlformats.org/markup-compatibility/2006" xmlns:aink="http://schemas.microsoft.com/office/drawing/2016/ink" xmlns:am3d="http://schemas.microsoft.com/office/drawing/2017/model3d" xmlns:o="urn:schemas-microsoft-com:office:office" xmlns:oel="http://schemas.microsoft.com/office/2019/extlst" xmlns:r="http://schemas.openxmlformats.org/officeDocument/2006/relationships" xmlns:m="http://schemas.openxmlformats.org/officeDocument/2006/math" xmlns:v="urn:schemas-microsoft-com:vml" xmlns:wp14="http://schemas.microsoft.com/office/word/2010/wordprocessingDrawing" xmlns:wp="http://schemas.openxmlformats.org/drawingml/2006/wordprocessingDrawing" xmlns:w10="urn:schemas-microsoft-com:office:word" xmlns:w="http://schemas.openxmlformats.org/wordprocessingml/2006/main" xmlns:w14="http://schemas.microsoft.com/office/word/2010/wordml" xmlns:w15="http://schemas.microsoft.com/office/word/2012/wordml" xmlns:w16cex="http://schemas.microsoft.com/office/word/2018/wordml/cex" xmlns:w16cid="http://schemas.microsoft.com/office/word/2016/wordml/cid" xmlns:w16="http://schemas.microsoft.com/office/word/2018/wordml" xmlns:w16du="http://schemas.microsoft.com/office/word/2023/wordml/word16du" xmlns:w16sdtdh="http://schemas.microsoft.com/office/word/2020/wordml/sdtdatahash" xmlns:w16se="http://schemas.microsoft.com/office/word/2015/wordml/symex" xmlns:wpg="http://schemas.microsoft.com/office/word/2010/wordprocessingGroup" xmlns:wpi="http://schemas.microsoft.com/office/word/2010/wordprocessingInk" xmlns:wne="http://schemas.microsoft.com/office/word/2006/wordml" xmlns:wps="http://schemas.microsoft.com/office/word/2010/wordprocessingShape" mc:Ignorable="w14 w15 w16se w16cid w16 w16cex w16sdtdh w16du wp14">
   <w:p>
     <w:pPr>
       <w:pStyle w:val="Header"/>
@@ -1802,7 +1919,7 @@
 </file>
 
 <file path=word/numbering.xml><?xml version="1.0" encoding="utf-8"?>
-<w:numbering xmlns:wpc="http://schemas.microsoft.com/office/word/2010/wordprocessingCanvas" xmlns:cx="http://schemas.microsoft.com/office/drawing/2014/chartex" xmlns:cx1="http://schemas.microsoft.com/office/drawing/2015/9/8/chartex" xmlns:cx2="http://schemas.microsoft.com/office/drawing/2015/10/21/chartex" xmlns:cx3="http://schemas.microsoft.com/office/drawing/2016/5/9/chartex" xmlns:cx4="http://schemas.microsoft.com/office/drawing/2016/5/10/chartex" xmlns:cx5="http://schemas.microsoft.com/office/drawing/2016/5/11/chartex" xmlns:cx6="http://schemas.microsoft.com/office/drawing/2016/5/12/chartex" xmlns:cx7="http://schemas.microsoft.com/office/drawing/2016/5/13/chartex" xmlns:cx8="http://schemas.microsoft.com/office/drawing/2016/5/14/chartex" xmlns:mc="http://schemas.openxmlformats.org/markup-compatibility/2006" xmlns:aink="http://schemas.microsoft.com/office/drawing/2016/ink" xmlns:am3d="http://schemas.microsoft.com/office/drawing/2017/model3d" xmlns:o="urn:schemas-microsoft-com:office:office" xmlns:oel="http://schemas.microsoft.com/office/2019/extlst" xmlns:r="http://schemas.openxmlformats.org/officeDocument/2006/relationships" xmlns:m="http://schemas.openxmlformats.org/officeDocument/2006/math" xmlns:v="urn:schemas-microsoft-com:vml" xmlns:wp14="http://schemas.microsoft.com/office/word/2010/wordprocessingDrawing" xmlns:wp="http://schemas.openxmlformats.org/drawingml/2006/wordprocessingDrawing" xmlns:w10="urn:schemas-microsoft-com:office:word" xmlns:w="http://schemas.openxmlformats.org/wordprocessingml/2006/main" xmlns:w14="http://schemas.microsoft.com/office/word/2010/wordml" xmlns:w15="http://schemas.microsoft.com/office/word/2012/wordml" xmlns:w16cex="http://schemas.microsoft.com/office/word/2018/wordml/cex" xmlns:w16cid="http://schemas.microsoft.com/office/word/2016/wordml/cid" xmlns:w16="http://schemas.microsoft.com/office/word/2018/wordml" xmlns:w16sdtdh="http://schemas.microsoft.com/office/word/2020/wordml/sdtdatahash" xmlns:w16se="http://schemas.microsoft.com/office/word/2015/wordml/symex" xmlns:wpg="http://schemas.microsoft.com/office/word/2010/wordprocessingGroup" xmlns:wpi="http://schemas.microsoft.com/office/word/2010/wordprocessingInk" xmlns:wne="http://schemas.microsoft.com/office/word/2006/wordml" xmlns:wps="http://schemas.microsoft.com/office/word/2010/wordprocessingShape" mc:Ignorable="w14 w15 w16se w16cid w16 w16cex w16sdtdh wp14">
+<w:numbering xmlns:wpc="http://schemas.microsoft.com/office/word/2010/wordprocessingCanvas" xmlns:cx="http://schemas.microsoft.com/office/drawing/2014/chartex" xmlns:cx1="http://schemas.microsoft.com/office/drawing/2015/9/8/chartex" xmlns:cx2="http://schemas.microsoft.com/office/drawing/2015/10/21/chartex" xmlns:cx3="http://schemas.microsoft.com/office/drawing/2016/5/9/chartex" xmlns:cx4="http://schemas.microsoft.com/office/drawing/2016/5/10/chartex" xmlns:cx5="http://schemas.microsoft.com/office/drawing/2016/5/11/chartex" xmlns:cx6="http://schemas.microsoft.com/office/drawing/2016/5/12/chartex" xmlns:cx7="http://schemas.microsoft.com/office/drawing/2016/5/13/chartex" xmlns:cx8="http://schemas.microsoft.com/office/drawing/2016/5/14/chartex" xmlns:mc="http://schemas.openxmlformats.org/markup-compatibility/2006" xmlns:aink="http://schemas.microsoft.com/office/drawing/2016/ink" xmlns:am3d="http://schemas.microsoft.com/office/drawing/2017/model3d" xmlns:o="urn:schemas-microsoft-com:office:office" xmlns:oel="http://schemas.microsoft.com/office/2019/extlst" xmlns:r="http://schemas.openxmlformats.org/officeDocument/2006/relationships" xmlns:m="http://schemas.openxmlformats.org/officeDocument/2006/math" xmlns:v="urn:schemas-microsoft-com:vml" xmlns:wp14="http://schemas.microsoft.com/office/word/2010/wordprocessingDrawing" xmlns:wp="http://schemas.openxmlformats.org/drawingml/2006/wordprocessingDrawing" xmlns:w10="urn:schemas-microsoft-com:office:word" xmlns:w="http://schemas.openxmlformats.org/wordprocessingml/2006/main" xmlns:w14="http://schemas.microsoft.com/office/word/2010/wordml" xmlns:w15="http://schemas.microsoft.com/office/word/2012/wordml" xmlns:w16cex="http://schemas.microsoft.com/office/word/2018/wordml/cex" xmlns:w16cid="http://schemas.microsoft.com/office/word/2016/wordml/cid" xmlns:w16="http://schemas.microsoft.com/office/word/2018/wordml" xmlns:w16du="http://schemas.microsoft.com/office/word/2023/wordml/word16du" xmlns:w16sdtdh="http://schemas.microsoft.com/office/word/2020/wordml/sdtdatahash" xmlns:w16se="http://schemas.microsoft.com/office/word/2015/wordml/symex" xmlns:wpg="http://schemas.microsoft.com/office/word/2010/wordprocessingGroup" xmlns:wpi="http://schemas.microsoft.com/office/word/2010/wordprocessingInk" xmlns:wne="http://schemas.microsoft.com/office/word/2006/wordml" xmlns:wps="http://schemas.microsoft.com/office/word/2010/wordprocessingShape" mc:Ignorable="w14 w15 w16se w16cid w16 w16cex w16sdtdh w16du wp14">
   <w:abstractNum w:abstractNumId="0" w15:restartNumberingAfterBreak="0">
     <w:nsid w:val="011820A0"/>
     <w:multiLevelType w:val="hybridMultilevel"/>
@@ -3439,7 +3556,7 @@
 </file>
 
 <file path=word/styles.xml><?xml version="1.0" encoding="utf-8"?>
-<w:styles xmlns:mc="http://schemas.openxmlformats.org/markup-compatibility/2006" xmlns:r="http://schemas.openxmlformats.org/officeDocument/2006/relationships" xmlns:w="http://schemas.openxmlformats.org/wordprocessingml/2006/main" xmlns:w14="http://schemas.microsoft.com/office/word/2010/wordml" xmlns:w15="http://schemas.microsoft.com/office/word/2012/wordml" xmlns:w16cex="http://schemas.microsoft.com/office/word/2018/wordml/cex" xmlns:w16cid="http://schemas.microsoft.com/office/word/2016/wordml/cid" xmlns:w16="http://schemas.microsoft.com/office/word/2018/wordml" xmlns:w16sdtdh="http://schemas.microsoft.com/office/word/2020/wordml/sdtdatahash" xmlns:w16se="http://schemas.microsoft.com/office/word/2015/wordml/symex" mc:Ignorable="w14 w15 w16se w16cid w16 w16cex w16sdtdh">
+<w:styles xmlns:mc="http://schemas.openxmlformats.org/markup-compatibility/2006" xmlns:r="http://schemas.openxmlformats.org/officeDocument/2006/relationships" xmlns:w="http://schemas.openxmlformats.org/wordprocessingml/2006/main" xmlns:w14="http://schemas.microsoft.com/office/word/2010/wordml" xmlns:w15="http://schemas.microsoft.com/office/word/2012/wordml" xmlns:w16cex="http://schemas.microsoft.com/office/word/2018/wordml/cex" xmlns:w16cid="http://schemas.microsoft.com/office/word/2016/wordml/cid" xmlns:w16="http://schemas.microsoft.com/office/word/2018/wordml" xmlns:w16du="http://schemas.microsoft.com/office/word/2023/wordml/word16du" xmlns:w16sdtdh="http://schemas.microsoft.com/office/word/2020/wordml/sdtdatahash" xmlns:w16se="http://schemas.microsoft.com/office/word/2015/wordml/symex" mc:Ignorable="w14 w15 w16se w16cid w16 w16cex w16sdtdh w16du">
   <w:docDefaults>
     <w:rPrDefault>
       <w:rPr>
@@ -4490,6 +4607,21 @@
 </file>
 
 <file path=customXml/item1.xml><?xml version="1.0" encoding="utf-8"?>
+<p:properties xmlns:p="http://schemas.microsoft.com/office/2006/metadata/properties" xmlns:xsi="http://www.w3.org/2001/XMLSchema-instance" xmlns:pc="http://schemas.microsoft.com/office/infopath/2007/PartnerControls">
+  <documentManagement/>
+</p:properties>
+</file>
+
+<file path=customXml/item2.xml><?xml version="1.0" encoding="utf-8"?>
+<?mso-contentType ?>
+<FormTemplates xmlns="http://schemas.microsoft.com/sharepoint/v3/contenttype/forms">
+  <Display>DocumentLibraryForm</Display>
+  <Edit>DocumentLibraryForm</Edit>
+  <New>DocumentLibraryForm</New>
+</FormTemplates>
+</file>
+
+<file path=customXml/item3.xml><?xml version="1.0" encoding="utf-8"?>
 <ct:contentTypeSchema xmlns:ct="http://schemas.microsoft.com/office/2006/metadata/contentType" xmlns:ma="http://schemas.microsoft.com/office/2006/metadata/properties/metaAttributes" ct:_="" ma:_="" ma:contentTypeName="Document" ma:contentTypeID="0x010100B110521E6F5D184EAECE3E46B7D68B16" ma:contentTypeVersion="0" ma:contentTypeDescription="Create a new document." ma:contentTypeScope="" ma:versionID="d463ba12cb3fb8451d1ea9da0c4df870">
   <xsd:schema xmlns:xsd="http://www.w3.org/2001/XMLSchema" xmlns:xs="http://www.w3.org/2001/XMLSchema" xmlns:p="http://schemas.microsoft.com/office/2006/metadata/properties" targetNamespace="http://schemas.microsoft.com/office/2006/metadata/properties" ma:root="true" ma:fieldsID="0967b7be50301903c78f9c39c6fd9af8">
     <xsd:element name="properties">
@@ -4603,32 +4735,10 @@
 </ct:contentTypeSchema>
 </file>
 
-<file path=customXml/item2.xml><?xml version="1.0" encoding="utf-8"?>
-<?mso-contentType ?>
-<FormTemplates xmlns="http://schemas.microsoft.com/sharepoint/v3/contenttype/forms">
-  <Display>DocumentLibraryForm</Display>
-  <Edit>DocumentLibraryForm</Edit>
-  <New>DocumentLibraryForm</New>
-</FormTemplates>
-</file>
-
-<file path=customXml/item3.xml><?xml version="1.0" encoding="utf-8"?>
-<p:properties xmlns:p="http://schemas.microsoft.com/office/2006/metadata/properties" xmlns:xsi="http://www.w3.org/2001/XMLSchema-instance" xmlns:pc="http://schemas.microsoft.com/office/infopath/2007/PartnerControls">
-  <documentManagement/>
-</p:properties>
-</file>
-
 <file path=customXml/itemProps1.xml><?xml version="1.0" encoding="utf-8"?>
-<ds:datastoreItem xmlns:ds="http://schemas.openxmlformats.org/officeDocument/2006/customXml" ds:itemID="{45B54BD9-8FE6-427A-99E5-CC762CEDCFBC}">
+<ds:datastoreItem xmlns:ds="http://schemas.openxmlformats.org/officeDocument/2006/customXml" ds:itemID="{036594B7-BF6E-4D7D-A0DD-8C83B6A3382A}">
   <ds:schemaRefs>
-    <ds:schemaRef ds:uri="http://schemas.microsoft.com/office/2006/metadata/contentType"/>
-    <ds:schemaRef ds:uri="http://schemas.microsoft.com/office/2006/metadata/properties/metaAttributes"/>
-    <ds:schemaRef ds:uri="http://www.w3.org/2001/XMLSchema"/>
     <ds:schemaRef ds:uri="http://schemas.microsoft.com/office/2006/metadata/properties"/>
-    <ds:schemaRef ds:uri="http://schemas.openxmlformats.org/package/2006/metadata/core-properties"/>
-    <ds:schemaRef ds:uri="http://purl.org/dc/elements/1.1/"/>
-    <ds:schemaRef ds:uri="http://purl.org/dc/terms/"/>
-    <ds:schemaRef ds:uri="http://schemas.microsoft.com/internal/obd"/>
     <ds:schemaRef ds:uri="http://schemas.microsoft.com/office/infopath/2007/PartnerControls"/>
   </ds:schemaRefs>
 </ds:datastoreItem>
@@ -4643,9 +4753,16 @@
 </file>
 
 <file path=customXml/itemProps3.xml><?xml version="1.0" encoding="utf-8"?>
-<ds:datastoreItem xmlns:ds="http://schemas.openxmlformats.org/officeDocument/2006/customXml" ds:itemID="{036594B7-BF6E-4D7D-A0DD-8C83B6A3382A}">
+<ds:datastoreItem xmlns:ds="http://schemas.openxmlformats.org/officeDocument/2006/customXml" ds:itemID="{45B54BD9-8FE6-427A-99E5-CC762CEDCFBC}">
   <ds:schemaRefs>
+    <ds:schemaRef ds:uri="http://schemas.microsoft.com/office/2006/metadata/contentType"/>
+    <ds:schemaRef ds:uri="http://schemas.microsoft.com/office/2006/metadata/properties/metaAttributes"/>
+    <ds:schemaRef ds:uri="http://www.w3.org/2001/XMLSchema"/>
     <ds:schemaRef ds:uri="http://schemas.microsoft.com/office/2006/metadata/properties"/>
+    <ds:schemaRef ds:uri="http://schemas.openxmlformats.org/package/2006/metadata/core-properties"/>
+    <ds:schemaRef ds:uri="http://purl.org/dc/elements/1.1/"/>
+    <ds:schemaRef ds:uri="http://purl.org/dc/terms/"/>
+    <ds:schemaRef ds:uri="http://schemas.microsoft.com/internal/obd"/>
     <ds:schemaRef ds:uri="http://schemas.microsoft.com/office/infopath/2007/PartnerControls"/>
   </ds:schemaRefs>
 </ds:datastoreItem>

</xml_diff>

<commit_message>
second change on code and word file
</commit_message>
<xml_diff>
--- a/Exp 1- Microscopic Examination.docx
+++ b/Exp 1- Microscopic Examination.docx
@@ -969,16 +969,8 @@
         <w:rPr>
           <w:rFonts w:asciiTheme="minorHAnsi" w:hAnsiTheme="minorHAnsi" w:cstheme="minorHAnsi"/>
         </w:rPr>
-        <w:t xml:space="preserve"> twin rotating disc grinding and polishing </w:t>
+        <w:t xml:space="preserve"> twin rotating disc grinding and polishing machine</w:t>
       </w:r>
-      <w:proofErr w:type="gramStart"/>
-      <w:r>
-        <w:rPr>
-          <w:rFonts w:asciiTheme="minorHAnsi" w:hAnsiTheme="minorHAnsi" w:cstheme="minorHAnsi"/>
-        </w:rPr>
-        <w:t>machine</w:t>
-      </w:r>
-      <w:proofErr w:type="gramEnd"/>
     </w:p>
     <w:p>
       <w:pPr>
@@ -992,14 +984,7 @@
         <w:rPr>
           <w:rFonts w:asciiTheme="minorHAnsi" w:hAnsiTheme="minorHAnsi" w:cstheme="minorHAnsi"/>
         </w:rPr>
-        <w:t xml:space="preserve"> polishing </w:t>
-      </w:r>
-      <w:proofErr w:type="gramStart"/>
-      <w:r>
-        <w:rPr>
-          <w:rFonts w:asciiTheme="minorHAnsi" w:hAnsiTheme="minorHAnsi" w:cstheme="minorHAnsi"/>
-        </w:rPr>
-        <w:t xml:space="preserve">powders </w:t>
+        <w:t xml:space="preserve"> polishing powders </w:t>
       </w:r>
       <w:r>
         <w:rPr>
@@ -1012,14 +997,7 @@
         <w:rPr>
           <w:rFonts w:asciiTheme="minorHAnsi" w:hAnsiTheme="minorHAnsi" w:cstheme="minorHAnsi"/>
         </w:rPr>
-        <w:t>Aluminum</w:t>
-      </w:r>
-      <w:proofErr w:type="gramEnd"/>
-      <w:r>
-        <w:rPr>
-          <w:rFonts w:asciiTheme="minorHAnsi" w:hAnsiTheme="minorHAnsi" w:cstheme="minorHAnsi"/>
-        </w:rPr>
-        <w:t xml:space="preserve"> Oxide or diamond</w:t>
+        <w:t>Aluminum Oxide or diamond</w:t>
       </w:r>
       <w:r>
         <w:rPr>
@@ -1131,47 +1109,19 @@
           <w:rFonts w:asciiTheme="minorHAnsi" w:hAnsiTheme="minorHAnsi" w:cstheme="minorHAnsi"/>
         </w:rPr>
         <w:lastRenderedPageBreak/>
-        <w:t xml:space="preserve">Discuss the purpose </w:t>
-      </w:r>
-      <w:proofErr w:type="gramStart"/>
-      <w:r>
-        <w:rPr>
-          <w:rFonts w:asciiTheme="minorHAnsi" w:hAnsiTheme="minorHAnsi" w:cstheme="minorHAnsi"/>
-        </w:rPr>
-        <w:t xml:space="preserve">of </w:t>
+        <w:t xml:space="preserve">Discuss the purpose of </w:t>
       </w:r>
       <w:r>
         <w:rPr>
           <w:rFonts w:asciiTheme="minorHAnsi" w:hAnsiTheme="minorHAnsi" w:cstheme="minorHAnsi"/>
         </w:rPr>
-        <w:t xml:space="preserve"> (</w:t>
-      </w:r>
-      <w:proofErr w:type="gramEnd"/>
-      <w:r>
-        <w:rPr>
-          <w:rFonts w:asciiTheme="minorHAnsi" w:hAnsiTheme="minorHAnsi" w:cstheme="minorHAnsi"/>
-        </w:rPr>
-        <w:t xml:space="preserve">refer to manual for </w:t>
-      </w:r>
-      <w:proofErr w:type="spellStart"/>
-      <w:r>
-        <w:rPr>
-          <w:rFonts w:asciiTheme="minorHAnsi" w:hAnsiTheme="minorHAnsi" w:cstheme="minorHAnsi"/>
-        </w:rPr>
-        <w:t>help</w:t>
+        <w:t xml:space="preserve"> (refer to manual for help</w:t>
       </w:r>
       <w:r>
         <w:rPr>
           <w:rFonts w:asciiTheme="minorHAnsi" w:hAnsiTheme="minorHAnsi" w:cstheme="minorHAnsi"/>
         </w:rPr>
-        <w:t>,,,instead</w:t>
-      </w:r>
-      <w:proofErr w:type="spellEnd"/>
-      <w:r>
-        <w:rPr>
-          <w:rFonts w:asciiTheme="minorHAnsi" w:hAnsiTheme="minorHAnsi" w:cstheme="minorHAnsi"/>
-        </w:rPr>
-        <w:t xml:space="preserve"> of the “Procedure” for this week</w:t>
+        <w:t>,,,instead of the “Procedure” for this week</w:t>
       </w:r>
       <w:r>
         <w:rPr>
@@ -1828,36 +1778,46 @@
           <w:sz w:val="52"/>
           <w:szCs w:val="52"/>
         </w:rPr>
-        <w:t xml:space="preserve">First </w:t>
+        <w:t>First github change</w:t>
       </w:r>
-      <w:proofErr w:type="spellStart"/>
-      <w:r>
+    </w:p>
+    <w:p>
+      <w:pPr>
+        <w:spacing w:after="160" w:line="259" w:lineRule="auto"/>
+        <w:ind w:right="-1054" w:firstLine="0"/>
         <w:rPr>
           <w:rFonts w:asciiTheme="minorHAnsi" w:hAnsiTheme="minorHAnsi" w:cstheme="minorHAnsi"/>
           <w:sz w:val="52"/>
           <w:szCs w:val="52"/>
         </w:rPr>
-        <w:t>github</w:t>
-      </w:r>
-      <w:proofErr w:type="spellEnd"/>
+      </w:pPr>
       <w:r>
         <w:rPr>
           <w:rFonts w:asciiTheme="minorHAnsi" w:hAnsiTheme="minorHAnsi" w:cstheme="minorHAnsi"/>
           <w:sz w:val="52"/>
           <w:szCs w:val="52"/>
         </w:rPr>
-        <w:t xml:space="preserve"> </w:t>
+        <w:t>second</w:t>
       </w:r>
-      <w:proofErr w:type="gramStart"/>
       <w:r>
         <w:rPr>
           <w:rFonts w:asciiTheme="minorHAnsi" w:hAnsiTheme="minorHAnsi" w:cstheme="minorHAnsi"/>
           <w:sz w:val="52"/>
           <w:szCs w:val="52"/>
         </w:rPr>
-        <w:t>change</w:t>
+        <w:t xml:space="preserve"> github change</w:t>
       </w:r>
-      <w:proofErr w:type="gramEnd"/>
+    </w:p>
+    <w:p>
+      <w:pPr>
+        <w:spacing w:after="160" w:line="259" w:lineRule="auto"/>
+        <w:ind w:right="-1054" w:firstLine="0"/>
+        <w:rPr>
+          <w:rFonts w:asciiTheme="minorHAnsi" w:hAnsiTheme="minorHAnsi" w:cstheme="minorHAnsi"/>
+          <w:sz w:val="52"/>
+          <w:szCs w:val="52"/>
+        </w:rPr>
+      </w:pPr>
     </w:p>
     <w:sectPr>
       <w:headerReference w:type="default" r:id="rId11"/>

</xml_diff>